<commit_message>
-Updated the Catalyst2017 application
</commit_message>
<xml_diff>
--- a/data/CAT2017 - Application Instructions.docx
+++ b/data/CAT2017 - Application Instructions.docx
@@ -1,11 +1,8 @@
 
 <file path=word/document.xml><?xml version="1.0" encoding="utf-8"?>
-<w:document xmlns:wpc="http://schemas.microsoft.com/office/word/2010/wordprocessingCanvas" xmlns:cx="http://schemas.microsoft.com/office/drawing/2014/chartex" xmlns:cx1="http://schemas.microsoft.com/office/drawing/2015/9/8/chartex" xmlns:cx2="http://schemas.microsoft.com/office/drawing/2015/10/21/chartex" xmlns:cx3="http://schemas.microsoft.com/office/drawing/2016/5/9/chartex" xmlns:cx4="http://schemas.microsoft.com/office/drawing/2016/5/10/chartex" xmlns:cx5="http://schemas.microsoft.com/office/drawing/2016/5/11/chartex" xmlns:cx6="http://schemas.microsoft.com/office/drawing/2016/5/12/chartex" xmlns:cx7="http://schemas.microsoft.com/office/drawing/2016/5/13/chartex" xmlns:cx8="http://schemas.microsoft.com/office/drawing/2016/5/14/chartex" xmlns:mc="http://schemas.openxmlformats.org/markup-compatibility/2006" xmlns:aink="http://schemas.microsoft.com/office/drawing/2016/ink" xmlns:am3d="http://schemas.microsoft.com/office/drawing/2017/model3d" xmlns:o="urn:schemas-microsoft-com:office:office" xmlns:r="http://schemas.openxmlformats.org/officeDocument/2006/relationships" xmlns:m="http://schemas.openxmlformats.org/officeDocument/2006/math" xmlns:v="urn:schemas-microsoft-com:vml" xmlns:wp14="http://schemas.microsoft.com/office/word/2010/wordprocessingDrawing" xmlns:wp="http://schemas.openxmlformats.org/drawingml/2006/wordprocessingDrawing" xmlns:w10="urn:schemas-microsoft-com:office:word" xmlns:w="http://schemas.openxmlformats.org/wordprocessingml/2006/main" xmlns:w14="http://schemas.microsoft.com/office/word/2010/wordml" xmlns:w15="http://schemas.microsoft.com/office/word/2012/wordml" xmlns:w16cid="http://schemas.microsoft.com/office/word/2016/wordml/cid" xmlns:w16se="http://schemas.microsoft.com/office/word/2015/wordml/symex" xmlns:wpg="http://schemas.microsoft.com/office/word/2010/wordprocessingGroup" xmlns:wpi="http://schemas.microsoft.com/office/word/2010/wordprocessingInk" xmlns:wne="http://schemas.microsoft.com/office/word/2006/wordml" xmlns:wps="http://schemas.microsoft.com/office/word/2010/wordprocessingShape" mc:Ignorable="w14 w15 w16se w16cid wp14">
+<w:document xmlns:wpc="http://schemas.microsoft.com/office/word/2010/wordprocessingCanvas" xmlns:cx="http://schemas.microsoft.com/office/drawing/2014/chartex" xmlns:mc="http://schemas.openxmlformats.org/markup-compatibility/2006" xmlns:o="urn:schemas-microsoft-com:office:office" xmlns:r="http://schemas.openxmlformats.org/officeDocument/2006/relationships" xmlns:m="http://schemas.openxmlformats.org/officeDocument/2006/math" xmlns:v="urn:schemas-microsoft-com:vml" xmlns:wp14="http://schemas.microsoft.com/office/word/2010/wordprocessingDrawing" xmlns:wp="http://schemas.openxmlformats.org/drawingml/2006/wordprocessingDrawing" xmlns:w10="urn:schemas-microsoft-com:office:word" xmlns:w="http://schemas.openxmlformats.org/wordprocessingml/2006/main" xmlns:w14="http://schemas.microsoft.com/office/word/2010/wordml" xmlns:w15="http://schemas.microsoft.com/office/word/2012/wordml" xmlns:w16se="http://schemas.microsoft.com/office/word/2015/wordml/symex" xmlns:wpg="http://schemas.microsoft.com/office/word/2010/wordprocessingGroup" xmlns:wpi="http://schemas.microsoft.com/office/word/2010/wordprocessingInk" xmlns:wne="http://schemas.microsoft.com/office/word/2006/wordml" xmlns:wps="http://schemas.microsoft.com/office/word/2010/wordprocessingShape" mc:Ignorable="w14 w15 w16se wp14">
   <w:body>
-    <w:p>
-      <w:bookmarkStart w:id="0" w:name="_GoBack"/>
-      <w:bookmarkEnd w:id="0"/>
-    </w:p>
+    <w:p/>
     <w:tbl>
       <w:tblPr>
         <w:tblpPr w:leftFromText="180" w:rightFromText="180" w:horzAnchor="margin" w:tblpY="-418"/>
@@ -2976,165 +2973,45 @@
           <w:rFonts w:ascii="Calibri" w:hAnsi="Calibri" w:cs="Arial"/>
           <w:color w:val="000000"/>
         </w:rPr>
-        <w:t xml:space="preserve">Submit a separate </w:t>
-      </w:r>
-      <w:r>
-        <w:rPr>
-          <w:rFonts w:ascii="Calibri" w:hAnsi="Calibri" w:cs="Arial"/>
-          <w:color w:val="000000"/>
-        </w:rPr>
-        <w:t xml:space="preserve">Excel file </w:t>
-      </w:r>
-      <w:r>
-        <w:rPr>
-          <w:rFonts w:ascii="Calibri" w:hAnsi="Calibri" w:cs="Arial"/>
-          <w:color w:val="000000"/>
-        </w:rPr>
-        <w:t>for</w:t>
-      </w:r>
-      <w:r>
-        <w:rPr>
-          <w:rFonts w:ascii="Calibri" w:hAnsi="Calibri" w:cs="Arial"/>
-          <w:color w:val="000000"/>
-          <w:u w:val="single"/>
-        </w:rPr>
-        <w:t xml:space="preserve"> EACH</w:t>
-      </w:r>
-      <w:r>
-        <w:rPr>
-          <w:rFonts w:ascii="Calibri" w:hAnsi="Calibri" w:cs="Arial"/>
-          <w:color w:val="000000"/>
-          <w:u w:val="single"/>
-        </w:rPr>
-        <w:t xml:space="preserve"> </w:t>
-      </w:r>
-      <w:r>
-        <w:rPr>
-          <w:rFonts w:ascii="Calibri" w:hAnsi="Calibri" w:cs="Arial"/>
-          <w:color w:val="000000"/>
-          <w:u w:val="single"/>
-        </w:rPr>
-        <w:t>PRINCIPAL INVESTIGATOR</w:t>
-      </w:r>
-      <w:r>
-        <w:rPr>
-          <w:rFonts w:ascii="Calibri" w:hAnsi="Calibri" w:cs="Arial"/>
-          <w:color w:val="000000"/>
-        </w:rPr>
-        <w:t xml:space="preserve">, each </w:t>
-      </w:r>
-      <w:r>
-        <w:rPr>
-          <w:rFonts w:ascii="Calibri" w:hAnsi="Calibri" w:cs="Arial"/>
-          <w:color w:val="000000"/>
-        </w:rPr>
-        <w:t xml:space="preserve">named </w:t>
-      </w:r>
-      <w:r>
-        <w:rPr>
-          <w:rFonts w:ascii="Calibri" w:hAnsi="Calibri" w:cs="Arial"/>
-          <w:b/>
-          <w:color w:val="000000"/>
-        </w:rPr>
-        <w:t>CAT</w:t>
-      </w:r>
-      <w:r>
-        <w:rPr>
-          <w:rFonts w:ascii="Calibri" w:hAnsi="Calibri" w:cs="Arial"/>
-          <w:b/>
-          <w:color w:val="000000"/>
-        </w:rPr>
-        <w:t>2017</w:t>
-      </w:r>
-      <w:r>
-        <w:rPr>
-          <w:rFonts w:ascii="Calibri" w:hAnsi="Calibri" w:cs="Arial"/>
-          <w:b/>
-          <w:color w:val="000000"/>
-        </w:rPr>
-        <w:t>-</w:t>
-      </w:r>
-      <w:r>
-        <w:rPr>
-          <w:rFonts w:ascii="Calibri" w:hAnsi="Calibri" w:cs="Arial"/>
-          <w:b/>
-          <w:color w:val="000000"/>
-        </w:rPr>
-        <w:t>##</w:t>
-      </w:r>
-      <w:r>
-        <w:rPr>
-          <w:rFonts w:ascii="Calibri" w:hAnsi="Calibri" w:cs="Arial"/>
-          <w:b/>
-          <w:color w:val="000000"/>
-        </w:rPr>
-        <w:t>_Surname</w:t>
-      </w:r>
-      <w:r>
-        <w:rPr>
-          <w:rFonts w:ascii="Calibri" w:hAnsi="Calibri" w:cs="Arial"/>
-          <w:b/>
-          <w:color w:val="000000"/>
-        </w:rPr>
-        <w:t>_Budget</w:t>
-      </w:r>
-      <w:r>
-        <w:rPr>
-          <w:rFonts w:ascii="Calibri" w:hAnsi="Calibri" w:cs="Arial"/>
-          <w:b/>
-          <w:color w:val="000000"/>
-        </w:rPr>
-        <w:t>.xls</w:t>
-      </w:r>
-      <w:r>
-        <w:rPr>
-          <w:rFonts w:ascii="Calibri" w:hAnsi="Calibri" w:cs="Arial"/>
-          <w:b/>
-          <w:color w:val="000000"/>
-        </w:rPr>
-        <w:t>x</w:t>
-      </w:r>
-      <w:r>
-        <w:rPr>
-          <w:rFonts w:ascii="Calibri" w:hAnsi="Calibri" w:cs="Arial"/>
-          <w:color w:val="000000"/>
-        </w:rPr>
-        <w:t xml:space="preserve"> (</w:t>
-      </w:r>
-      <w:r>
-        <w:rPr>
-          <w:rFonts w:ascii="Calibri" w:hAnsi="Calibri" w:cs="Arial"/>
-          <w:color w:val="000000"/>
-        </w:rPr>
-        <w:t>The Surname refers to the Project Leader’s</w:t>
-      </w:r>
-      <w:r>
-        <w:rPr>
-          <w:rFonts w:ascii="Calibri" w:hAnsi="Calibri" w:cs="Arial"/>
-          <w:color w:val="000000"/>
-        </w:rPr>
-        <w:t xml:space="preserve"> or Principal Investigator’s</w:t>
-      </w:r>
-      <w:r>
-        <w:rPr>
-          <w:rFonts w:ascii="Calibri" w:hAnsi="Calibri" w:cs="Arial"/>
-          <w:color w:val="000000"/>
-        </w:rPr>
-        <w:t xml:space="preserve"> surname</w:t>
-      </w:r>
-      <w:r>
-        <w:rPr>
-          <w:rFonts w:ascii="Calibri" w:hAnsi="Calibri" w:cs="Arial"/>
-          <w:color w:val="000000"/>
-        </w:rPr>
-        <w:t xml:space="preserve"> as applicable)</w:t>
-      </w:r>
-      <w:r>
-        <w:rPr>
-          <w:rFonts w:ascii="Calibri" w:hAnsi="Calibri" w:cs="Arial"/>
-          <w:color w:val="000000"/>
-        </w:rPr>
-        <w:t>.</w:t>
+        <w:t xml:space="preserve">Please download the template Excel document and upload a single ZIP file containing completed excel budget documents for each Principal Investigator.  Name the ZIP file </w:t>
+      </w:r>
+      <w:r>
+        <w:rPr>
+          <w:rFonts w:ascii="Calibri" w:hAnsi="Calibri" w:cs="Arial"/>
+          <w:b/>
+          <w:color w:val="000000"/>
+        </w:rPr>
+        <w:t>CAT2017-##_</w:t>
+      </w:r>
+      <w:r>
+        <w:rPr>
+          <w:rFonts w:ascii="Calibri" w:hAnsi="Calibri" w:cs="Arial"/>
+          <w:b/>
+          <w:color w:val="000000"/>
+        </w:rPr>
+        <w:t>Surname_</w:t>
+      </w:r>
+      <w:r>
+        <w:rPr>
+          <w:rFonts w:ascii="Calibri" w:hAnsi="Calibri" w:cs="Arial"/>
+          <w:b/>
+          <w:color w:val="000000"/>
+        </w:rPr>
+        <w:t>Budget.</w:t>
+      </w:r>
+      <w:r>
+        <w:rPr>
+          <w:rFonts w:ascii="Calibri" w:hAnsi="Calibri" w:cs="Arial"/>
+          <w:color w:val="000000"/>
+        </w:rPr>
+        <w:t xml:space="preserve">  </w:t>
+      </w:r>
+      <w:r>
+        <w:rPr>
+          <w:rFonts w:ascii="Calibri" w:hAnsi="Calibri" w:cs="Arial"/>
+          <w:color w:val="000000"/>
+        </w:rPr>
+        <w:t>(The Surname refers to the Project Leader’s surname).</w:t>
       </w:r>
     </w:p>
     <w:p>
@@ -3157,21 +3034,7 @@
           <w:rFonts w:ascii="Calibri" w:hAnsi="Calibri" w:cs="Arial"/>
           <w:color w:val="000000"/>
         </w:rPr>
-        <w:t xml:space="preserve">Complete using the </w:t>
-      </w:r>
-      <w:r>
-        <w:rPr>
-          <w:rFonts w:ascii="Calibri" w:hAnsi="Calibri" w:cs="Arial"/>
-          <w:color w:val="000000"/>
-        </w:rPr>
-        <w:t>Budget</w:t>
-      </w:r>
-      <w:r>
-        <w:rPr>
-          <w:rFonts w:ascii="Calibri" w:hAnsi="Calibri" w:cs="Arial"/>
-          <w:color w:val="000000"/>
-        </w:rPr>
-        <w:t xml:space="preserve"> template (Excel document) downloadable from Forum.</w:t>
+        <w:t>Complete using the Budget template (Excel document) downloadable from Forum.</w:t>
       </w:r>
       <w:r>
         <w:rPr>
@@ -3237,7 +3100,77 @@
           <w:rFonts w:ascii="Calibri" w:hAnsi="Calibri" w:cs="Arial"/>
           <w:color w:val="000000"/>
         </w:rPr>
-        <w:t>Upload the completed Excel document onto Forum.</w:t>
+        <w:t xml:space="preserve">Upload the single ZIP file containing all the budget </w:t>
+      </w:r>
+      <w:r>
+        <w:rPr>
+          <w:rFonts w:ascii="Calibri" w:hAnsi="Calibri" w:cs="Arial"/>
+          <w:color w:val="000000"/>
+        </w:rPr>
+        <w:t>Excel document</w:t>
+      </w:r>
+      <w:r>
+        <w:rPr>
+          <w:rFonts w:ascii="Calibri" w:hAnsi="Calibri" w:cs="Arial"/>
+          <w:color w:val="000000"/>
+        </w:rPr>
+        <w:t>s</w:t>
+      </w:r>
+      <w:r>
+        <w:rPr>
+          <w:rFonts w:ascii="Calibri" w:hAnsi="Calibri" w:cs="Arial"/>
+          <w:color w:val="000000"/>
+        </w:rPr>
+        <w:t xml:space="preserve"> </w:t>
+      </w:r>
+      <w:r>
+        <w:rPr>
+          <w:rFonts w:ascii="Calibri" w:hAnsi="Calibri" w:cs="Arial"/>
+          <w:color w:val="000000"/>
+        </w:rPr>
+        <w:t>for each Principal Investigator</w:t>
+      </w:r>
+      <w:r>
+        <w:rPr>
+          <w:rFonts w:ascii="Calibri" w:hAnsi="Calibri" w:cs="Arial"/>
+          <w:color w:val="000000"/>
+        </w:rPr>
+        <w:t>.</w:t>
+      </w:r>
+      <w:r>
+        <w:rPr>
+          <w:rFonts w:ascii="Calibri" w:hAnsi="Calibri" w:cs="Arial"/>
+          <w:color w:val="000000"/>
+        </w:rPr>
+        <w:t xml:space="preserve">  Note: All </w:t>
+      </w:r>
+      <w:r>
+        <w:rPr>
+          <w:rFonts w:ascii="Calibri" w:hAnsi="Calibri" w:cs="Arial"/>
+          <w:color w:val="000000"/>
+        </w:rPr>
+        <w:t>Principal Investigator receiving funds directly from CFN</w:t>
+      </w:r>
+      <w:r>
+        <w:rPr>
+          <w:rFonts w:ascii="Calibri" w:hAnsi="Calibri" w:cs="Arial"/>
+          <w:color w:val="000000"/>
+        </w:rPr>
+        <w:t xml:space="preserve"> must submit a budget</w:t>
+      </w:r>
+      <w:r>
+        <w:rPr>
+          <w:rFonts w:ascii="Calibri" w:hAnsi="Calibri" w:cs="Arial"/>
+          <w:color w:val="000000"/>
+        </w:rPr>
+        <w:t>.</w:t>
+      </w:r>
+      <w:r>
+        <w:rPr>
+          <w:rFonts w:ascii="Calibri" w:hAnsi="Calibri" w:cs="Arial"/>
+          <w:color w:val="000000"/>
+        </w:rPr>
+        <w:t xml:space="preserve"> </w:t>
       </w:r>
     </w:p>
     <w:p>
@@ -3259,29 +3192,7 @@
           <w:rFonts w:ascii="Calibri" w:hAnsi="Calibri" w:cs="Arial"/>
           <w:color w:val="000000"/>
         </w:rPr>
-        <w:t xml:space="preserve">Submit separate budget for </w:t>
-      </w:r>
-      <w:r>
-        <w:rPr>
-          <w:rFonts w:ascii="Calibri" w:hAnsi="Calibri" w:cs="Arial"/>
-          <w:color w:val="000000"/>
-          <w:u w:val="single"/>
-        </w:rPr>
-        <w:t>each</w:t>
-      </w:r>
-      <w:r>
-        <w:rPr>
-          <w:rFonts w:ascii="Calibri" w:hAnsi="Calibri" w:cs="Arial"/>
-          <w:color w:val="000000"/>
-        </w:rPr>
-        <w:t xml:space="preserve"> Principal Investigator receiving funds directly from CFN</w:t>
-      </w:r>
-      <w:r>
-        <w:rPr>
-          <w:rFonts w:ascii="Calibri" w:hAnsi="Calibri" w:cs="Arial"/>
-          <w:color w:val="000000"/>
-        </w:rPr>
-        <w:t>.</w:t>
+        <w:t>For instructions on how to create a zip file please visit http://www.wikihow.com/Make-a-Zip-File</w:t>
       </w:r>
     </w:p>
     <w:p>
@@ -3472,14 +3383,7 @@
           <w:rFonts w:ascii="Calibri" w:hAnsi="Calibri" w:cs="Arial"/>
           <w:b/>
         </w:rPr>
-        <w:t>_</w:t>
-      </w:r>
-      <w:r>
-        <w:rPr>
-          <w:rFonts w:ascii="Calibri" w:hAnsi="Calibri" w:cs="Arial"/>
-          <w:b/>
-        </w:rPr>
-        <w:t>Surname_</w:t>
+        <w:t>_Surname_</w:t>
       </w:r>
       <w:r>
         <w:rPr>
@@ -3521,42 +3425,7 @@
           <w:rFonts w:ascii="Calibri" w:hAnsi="Calibri" w:cs="Arial"/>
           <w:color w:val="000000"/>
         </w:rPr>
-        <w:t>(</w:t>
-      </w:r>
-      <w:r>
-        <w:rPr>
-          <w:rFonts w:ascii="Calibri" w:hAnsi="Calibri" w:cs="Arial"/>
-          <w:color w:val="000000"/>
-        </w:rPr>
-        <w:t>The Surname refers to the Project Leader’s</w:t>
-      </w:r>
-      <w:r>
-        <w:rPr>
-          <w:rFonts w:ascii="Calibri" w:hAnsi="Calibri" w:cs="Arial"/>
-          <w:color w:val="000000"/>
-        </w:rPr>
-        <w:t xml:space="preserve"> or Principal Investigator’s</w:t>
-      </w:r>
-      <w:r>
-        <w:rPr>
-          <w:rFonts w:ascii="Calibri" w:hAnsi="Calibri" w:cs="Arial"/>
-          <w:color w:val="000000"/>
-        </w:rPr>
-        <w:t xml:space="preserve"> surname</w:t>
-      </w:r>
-      <w:r>
-        <w:rPr>
-          <w:rFonts w:ascii="Calibri" w:hAnsi="Calibri" w:cs="Arial"/>
-          <w:color w:val="000000"/>
-        </w:rPr>
-        <w:t xml:space="preserve"> as applicable)</w:t>
-      </w:r>
-      <w:r>
-        <w:rPr>
-          <w:rFonts w:ascii="Calibri" w:hAnsi="Calibri" w:cs="Arial"/>
-          <w:color w:val="000000"/>
-        </w:rPr>
-        <w:t>.</w:t>
+        <w:t>(The Surname refers to the Project Leader’s or Principal Investigator’s surname as applicable).</w:t>
       </w:r>
     </w:p>
     <w:p>
@@ -3686,14 +3555,7 @@
           <w:rFonts w:ascii="Calibri" w:hAnsi="Calibri" w:cs="Arial"/>
           <w:color w:val="000000"/>
         </w:rPr>
-        <w:t xml:space="preserve"> </w:t>
-      </w:r>
-      <w:r>
-        <w:rPr>
-          <w:rFonts w:ascii="Calibri" w:hAnsi="Calibri" w:cs="Arial"/>
-          <w:color w:val="000000"/>
-        </w:rPr>
-        <w:t>d</w:t>
+        <w:t xml:space="preserve"> d</w:t>
       </w:r>
       <w:r>
         <w:rPr>
@@ -3776,79 +3638,52 @@
         <w:rPr>
           <w:rFonts w:ascii="Calibri" w:hAnsi="Calibri" w:cs="Arial"/>
         </w:rPr>
+        <w:t xml:space="preserve"> PDF file named</w:t>
+      </w:r>
+      <w:r>
         <w:t xml:space="preserve"> </w:t>
       </w:r>
       <w:r>
         <w:rPr>
           <w:rFonts w:ascii="Calibri" w:hAnsi="Calibri" w:cs="Arial"/>
-        </w:rPr>
-        <w:t>PDF file named</w:t>
-      </w:r>
-      <w:r>
+          <w:b/>
+        </w:rPr>
+        <w:t>CAT</w:t>
+      </w:r>
+      <w:r>
+        <w:rPr>
+          <w:rFonts w:ascii="Calibri" w:hAnsi="Calibri" w:cs="Arial"/>
+          <w:b/>
+        </w:rPr>
+        <w:t>2017</w:t>
+      </w:r>
+      <w:r>
+        <w:rPr>
+          <w:rFonts w:ascii="Calibri" w:hAnsi="Calibri" w:cs="Arial"/>
+          <w:b/>
+        </w:rPr>
+        <w:t>-##</w:t>
+      </w:r>
+      <w:r>
+        <w:rPr>
+          <w:rFonts w:ascii="Calibri" w:hAnsi="Calibri" w:cs="Arial"/>
+          <w:b/>
+        </w:rPr>
+        <w:t>_Surname_TeamCVs.pdf</w:t>
+      </w:r>
+      <w:r>
+        <w:rPr>
+          <w:rFonts w:ascii="Calibri" w:hAnsi="Calibri" w:cs="Arial"/>
+          <w:b/>
+        </w:rPr>
         <w:t xml:space="preserve"> </w:t>
       </w:r>
       <w:r>
         <w:rPr>
           <w:rFonts w:ascii="Calibri" w:hAnsi="Calibri" w:cs="Arial"/>
-          <w:b/>
-        </w:rPr>
-        <w:t>CAT</w:t>
-      </w:r>
-      <w:r>
-        <w:rPr>
-          <w:rFonts w:ascii="Calibri" w:hAnsi="Calibri" w:cs="Arial"/>
-          <w:b/>
-        </w:rPr>
-        <w:t>2017</w:t>
-      </w:r>
-      <w:r>
-        <w:rPr>
-          <w:rFonts w:ascii="Calibri" w:hAnsi="Calibri" w:cs="Arial"/>
-          <w:b/>
-        </w:rPr>
-        <w:t>-##</w:t>
-      </w:r>
-      <w:r>
-        <w:rPr>
-          <w:rFonts w:ascii="Calibri" w:hAnsi="Calibri" w:cs="Arial"/>
-          <w:b/>
-        </w:rPr>
-        <w:t>_Surname_TeamCVs.pdf</w:t>
-      </w:r>
-      <w:r>
-        <w:rPr>
-          <w:rFonts w:ascii="Calibri" w:hAnsi="Calibri" w:cs="Arial"/>
-          <w:b/>
-        </w:rPr>
-        <w:t xml:space="preserve"> </w:t>
-      </w:r>
-      <w:r>
-        <w:rPr>
-          <w:rFonts w:ascii="Calibri" w:hAnsi="Calibri" w:cs="Arial"/>
-          <w:color w:val="000000"/>
-        </w:rPr>
-        <w:t>(</w:t>
-      </w:r>
-      <w:r>
-        <w:rPr>
-          <w:rFonts w:ascii="Calibri" w:hAnsi="Calibri" w:cs="Arial"/>
-          <w:color w:val="000000"/>
-        </w:rPr>
-        <w:t>The Surname refers to the Project Leader’s surname</w:t>
-      </w:r>
-      <w:r>
-        <w:rPr>
-          <w:rFonts w:ascii="Calibri" w:hAnsi="Calibri" w:cs="Arial"/>
-          <w:color w:val="000000"/>
-        </w:rPr>
-        <w:t>)</w:t>
-      </w:r>
-      <w:r>
-        <w:rPr>
-          <w:rFonts w:ascii="Calibri" w:hAnsi="Calibri" w:cs="Arial"/>
-          <w:color w:val="000000"/>
-        </w:rPr>
-        <w:t>.</w:t>
+          <w:color w:val="000000"/>
+        </w:rPr>
+        <w:t>(The Surname refers to the Project Leader’s surname).</w:t>
       </w:r>
     </w:p>
     <w:p>
@@ -4021,131 +3856,219 @@
           <w:rFonts w:ascii="Calibri" w:hAnsi="Calibri" w:cs="Arial"/>
           <w:color w:val="000000"/>
         </w:rPr>
+        <w:t xml:space="preserve"> and should </w:t>
+      </w:r>
+      <w:r>
+        <w:rPr>
+          <w:rFonts w:ascii="Calibri" w:hAnsi="Calibri" w:cs="Arial"/>
+          <w:color w:val="000000"/>
+        </w:rPr>
+        <w:t xml:space="preserve">highlight relevant </w:t>
+      </w:r>
+      <w:r>
+        <w:rPr>
+          <w:rFonts w:ascii="Calibri" w:hAnsi="Calibri" w:cs="Arial"/>
+          <w:color w:val="000000"/>
+        </w:rPr>
+        <w:t xml:space="preserve">KT, </w:t>
+      </w:r>
+      <w:r>
+        <w:rPr>
+          <w:rFonts w:ascii="Calibri" w:hAnsi="Calibri" w:cs="Arial"/>
+          <w:color w:val="000000"/>
+        </w:rPr>
+        <w:t>research, education</w:t>
+      </w:r>
+      <w:r>
+        <w:rPr>
+          <w:rFonts w:ascii="Calibri" w:hAnsi="Calibri" w:cs="Arial"/>
+          <w:color w:val="000000"/>
+        </w:rPr>
+        <w:t>,</w:t>
+      </w:r>
+      <w:r>
+        <w:rPr>
+          <w:rFonts w:ascii="Calibri" w:hAnsi="Calibri" w:cs="Arial"/>
+          <w:color w:val="000000"/>
+        </w:rPr>
+        <w:t xml:space="preserve"> and work </w:t>
+      </w:r>
+      <w:r>
+        <w:rPr>
+          <w:rFonts w:ascii="Calibri" w:hAnsi="Calibri" w:cs="Arial"/>
+          <w:color w:val="000000"/>
+        </w:rPr>
+        <w:t xml:space="preserve">or volunteer </w:t>
+      </w:r>
+      <w:r>
+        <w:rPr>
+          <w:rFonts w:ascii="Calibri" w:hAnsi="Calibri" w:cs="Arial"/>
+          <w:color w:val="000000"/>
+        </w:rPr>
+        <w:t>related experience</w:t>
+      </w:r>
+      <w:r>
+        <w:rPr>
+          <w:rFonts w:ascii="Calibri" w:hAnsi="Calibri" w:cs="Arial"/>
+          <w:color w:val="000000"/>
+        </w:rPr>
+        <w:t>.</w:t>
+      </w:r>
+      <w:r>
+        <w:rPr>
+          <w:rFonts w:ascii="Calibri" w:hAnsi="Calibri" w:cs="Arial"/>
+          <w:color w:val="000000"/>
+        </w:rPr>
         <w:t xml:space="preserve"> </w:t>
       </w:r>
-      <w:r>
-        <w:rPr>
-          <w:rFonts w:ascii="Calibri" w:hAnsi="Calibri" w:cs="Arial"/>
-          <w:color w:val="000000"/>
-        </w:rPr>
-        <w:t xml:space="preserve">and should </w:t>
-      </w:r>
-      <w:r>
-        <w:rPr>
-          <w:rFonts w:ascii="Calibri" w:hAnsi="Calibri" w:cs="Arial"/>
-          <w:color w:val="000000"/>
-        </w:rPr>
-        <w:t xml:space="preserve">highlight relevant </w:t>
-      </w:r>
-      <w:r>
-        <w:rPr>
-          <w:rFonts w:ascii="Calibri" w:hAnsi="Calibri" w:cs="Arial"/>
-          <w:color w:val="000000"/>
-        </w:rPr>
-        <w:t xml:space="preserve">KT, </w:t>
-      </w:r>
-      <w:r>
-        <w:rPr>
-          <w:rFonts w:ascii="Calibri" w:hAnsi="Calibri" w:cs="Arial"/>
-          <w:color w:val="000000"/>
-        </w:rPr>
-        <w:t>research, education</w:t>
-      </w:r>
-      <w:r>
-        <w:rPr>
-          <w:rFonts w:ascii="Calibri" w:hAnsi="Calibri" w:cs="Arial"/>
-          <w:color w:val="000000"/>
-        </w:rPr>
-        <w:t>,</w:t>
-      </w:r>
-      <w:r>
-        <w:rPr>
-          <w:rFonts w:ascii="Calibri" w:hAnsi="Calibri" w:cs="Arial"/>
-          <w:color w:val="000000"/>
-        </w:rPr>
-        <w:t xml:space="preserve"> and work </w:t>
-      </w:r>
-      <w:r>
-        <w:rPr>
-          <w:rFonts w:ascii="Calibri" w:hAnsi="Calibri" w:cs="Arial"/>
-          <w:color w:val="000000"/>
-        </w:rPr>
-        <w:t xml:space="preserve">or volunteer </w:t>
-      </w:r>
-      <w:r>
-        <w:rPr>
-          <w:rFonts w:ascii="Calibri" w:hAnsi="Calibri" w:cs="Arial"/>
-          <w:color w:val="000000"/>
-        </w:rPr>
-        <w:t>related experience</w:t>
-      </w:r>
-      <w:r>
-        <w:rPr>
-          <w:rFonts w:ascii="Calibri" w:hAnsi="Calibri" w:cs="Arial"/>
-          <w:color w:val="000000"/>
+    </w:p>
+    <w:p>
+      <w:pPr>
+        <w:spacing w:before="180" w:after="120"/>
+        <w:rPr>
+          <w:rFonts w:ascii="Calibri" w:hAnsi="Calibri"/>
+          <w:b/>
+          <w:u w:val="single"/>
+        </w:rPr>
+      </w:pPr>
+      <w:r>
+        <w:rPr>
+          <w:rFonts w:ascii="Calibri" w:hAnsi="Calibri"/>
+          <w:b/>
+          <w:u w:val="single"/>
+        </w:rPr>
+        <w:t xml:space="preserve">Document </w:t>
+      </w:r>
+      <w:r>
+        <w:rPr>
+          <w:rFonts w:ascii="Calibri" w:hAnsi="Calibri"/>
+          <w:b/>
+          <w:u w:val="single"/>
+        </w:rPr>
+        <w:t>7</w:t>
+      </w:r>
+      <w:r>
+        <w:rPr>
+          <w:rFonts w:ascii="Calibri" w:hAnsi="Calibri"/>
+          <w:b/>
+          <w:u w:val="single"/>
+        </w:rPr>
+        <w:t>: Signatures</w:t>
+      </w:r>
+    </w:p>
+    <w:p>
+      <w:pPr>
+        <w:outlineLvl w:val="0"/>
+        <w:rPr>
+          <w:rFonts w:ascii="Calibri" w:hAnsi="Calibri" w:cs="Arial"/>
+        </w:rPr>
+      </w:pPr>
+      <w:r>
+        <w:rPr>
+          <w:rFonts w:ascii="Calibri" w:hAnsi="Calibri" w:cs="Arial"/>
+          <w:color w:val="000000"/>
+        </w:rPr>
+        <w:t>Submit a</w:t>
+      </w:r>
+      <w:r>
+        <w:rPr>
+          <w:rFonts w:ascii="Calibri" w:hAnsi="Calibri" w:cs="Arial"/>
+          <w:color w:val="000000"/>
+        </w:rPr>
+        <w:t xml:space="preserve"> </w:t>
+      </w:r>
+      <w:r>
+        <w:rPr>
+          <w:rFonts w:ascii="Calibri" w:hAnsi="Calibri" w:cs="Arial"/>
+          <w:color w:val="000000"/>
+        </w:rPr>
+        <w:t xml:space="preserve">single </w:t>
+      </w:r>
+      <w:r>
+        <w:rPr>
+          <w:rFonts w:ascii="Calibri" w:hAnsi="Calibri" w:cs="Arial"/>
+          <w:color w:val="000000"/>
+        </w:rPr>
+        <w:t>PDF</w:t>
+      </w:r>
+      <w:r>
+        <w:rPr>
+          <w:rFonts w:ascii="Calibri" w:hAnsi="Calibri" w:cs="Arial"/>
+          <w:color w:val="000000"/>
+        </w:rPr>
+        <w:t xml:space="preserve"> containing signature documents for each </w:t>
+      </w:r>
+      <w:r>
+        <w:rPr>
+          <w:rFonts w:ascii="Calibri" w:hAnsi="Calibri" w:cs="Arial"/>
+          <w:color w:val="000000"/>
+        </w:rPr>
+        <w:t>Principal Investigator</w:t>
+      </w:r>
+      <w:r>
+        <w:rPr>
+          <w:rFonts w:ascii="Calibri" w:hAnsi="Calibri" w:cs="Arial"/>
+          <w:color w:val="000000"/>
+        </w:rPr>
+        <w:t>.  Name the PDF document</w:t>
+      </w:r>
+      <w:r>
+        <w:rPr>
+          <w:rFonts w:ascii="Calibri" w:hAnsi="Calibri" w:cs="Arial"/>
+        </w:rPr>
+        <w:t xml:space="preserve"> </w:t>
+      </w:r>
+      <w:r>
+        <w:rPr>
+          <w:rFonts w:ascii="Calibri" w:hAnsi="Calibri" w:cs="Arial"/>
+          <w:b/>
+        </w:rPr>
+        <w:t>CAT</w:t>
+      </w:r>
+      <w:r>
+        <w:rPr>
+          <w:rFonts w:ascii="Calibri" w:hAnsi="Calibri" w:cs="Arial"/>
+          <w:b/>
+        </w:rPr>
+        <w:t>2017</w:t>
+      </w:r>
+      <w:r>
+        <w:rPr>
+          <w:rFonts w:ascii="Calibri" w:hAnsi="Calibri" w:cs="Arial"/>
+          <w:b/>
+        </w:rPr>
+        <w:t>-</w:t>
+      </w:r>
+      <w:r>
+        <w:rPr>
+          <w:rFonts w:ascii="Calibri" w:hAnsi="Calibri" w:cs="Arial"/>
+          <w:b/>
+        </w:rPr>
+        <w:t>##_Surname</w:t>
+      </w:r>
+      <w:r>
+        <w:rPr>
+          <w:rFonts w:ascii="Calibri" w:hAnsi="Calibri" w:cs="Arial"/>
+          <w:b/>
+        </w:rPr>
+        <w:t>_Signatures.pdf</w:t>
+      </w:r>
+      <w:r>
+        <w:rPr>
+          <w:rFonts w:ascii="Calibri" w:hAnsi="Calibri" w:cs="Arial"/>
+          <w:b/>
         </w:rPr>
         <w:t>.</w:t>
       </w:r>
       <w:r>
         <w:rPr>
           <w:rFonts w:ascii="Calibri" w:hAnsi="Calibri" w:cs="Arial"/>
-          <w:color w:val="000000"/>
         </w:rPr>
         <w:t xml:space="preserve"> </w:t>
       </w:r>
-    </w:p>
-    <w:p>
-      <w:pPr>
-        <w:spacing w:before="180" w:after="120"/>
-        <w:rPr>
-          <w:rFonts w:ascii="Calibri" w:hAnsi="Calibri"/>
-          <w:b/>
-          <w:u w:val="single"/>
-        </w:rPr>
-      </w:pPr>
-      <w:r>
-        <w:rPr>
-          <w:rFonts w:ascii="Calibri" w:hAnsi="Calibri"/>
-          <w:b/>
-          <w:u w:val="single"/>
-        </w:rPr>
-        <w:t xml:space="preserve">Document </w:t>
-      </w:r>
-      <w:r>
-        <w:rPr>
-          <w:rFonts w:ascii="Calibri" w:hAnsi="Calibri"/>
-          <w:b/>
-          <w:u w:val="single"/>
-        </w:rPr>
-        <w:t>7</w:t>
-      </w:r>
-      <w:r>
-        <w:rPr>
-          <w:rFonts w:ascii="Calibri" w:hAnsi="Calibri"/>
-          <w:b/>
-          <w:u w:val="single"/>
-        </w:rPr>
-        <w:t>: Signatures</w:t>
-      </w:r>
-    </w:p>
-    <w:p>
-      <w:pPr>
-        <w:outlineLvl w:val="0"/>
-        <w:rPr>
-          <w:rFonts w:ascii="Calibri" w:hAnsi="Calibri" w:cs="Arial"/>
-        </w:rPr>
-      </w:pPr>
-      <w:r>
-        <w:rPr>
-          <w:rFonts w:ascii="Calibri" w:hAnsi="Calibri" w:cs="Arial"/>
-          <w:color w:val="000000"/>
-        </w:rPr>
-        <w:t>Submit a</w:t>
-      </w:r>
-      <w:r>
-        <w:rPr>
-          <w:rFonts w:ascii="Calibri" w:hAnsi="Calibri" w:cs="Arial"/>
-          <w:color w:val="000000"/>
+      <w:r>
+        <w:rPr>
+          <w:rFonts w:ascii="Calibri" w:hAnsi="Calibri" w:cs="Arial"/>
         </w:rPr>
         <w:t xml:space="preserve"> </w:t>
       </w:r>
@@ -4154,126 +4077,7 @@
           <w:rFonts w:ascii="Calibri" w:hAnsi="Calibri" w:cs="Arial"/>
           <w:color w:val="000000"/>
         </w:rPr>
-        <w:t>PDF for</w:t>
-      </w:r>
-      <w:r>
-        <w:rPr>
-          <w:rFonts w:ascii="Calibri" w:hAnsi="Calibri" w:cs="Arial"/>
-          <w:color w:val="000000"/>
-          <w:u w:val="single"/>
-        </w:rPr>
-        <w:t xml:space="preserve"> EACH</w:t>
-      </w:r>
-      <w:r>
-        <w:rPr>
-          <w:rFonts w:ascii="Calibri" w:hAnsi="Calibri" w:cs="Arial"/>
-          <w:color w:val="000000"/>
-          <w:u w:val="single"/>
-        </w:rPr>
-        <w:t xml:space="preserve"> Principal Investigato</w:t>
-      </w:r>
-      <w:r>
-        <w:rPr>
-          <w:rFonts w:ascii="Calibri" w:hAnsi="Calibri" w:cs="Arial"/>
-          <w:color w:val="000000"/>
-          <w:u w:val="single"/>
-        </w:rPr>
-        <w:t>r</w:t>
-      </w:r>
-      <w:r>
-        <w:rPr>
-          <w:rFonts w:ascii="Calibri" w:hAnsi="Calibri" w:cs="Arial"/>
-        </w:rPr>
-        <w:t xml:space="preserve"> </w:t>
-      </w:r>
-      <w:r>
-        <w:rPr>
-          <w:rFonts w:ascii="Calibri" w:hAnsi="Calibri" w:cs="Arial"/>
-        </w:rPr>
-        <w:t xml:space="preserve">named </w:t>
-      </w:r>
-      <w:r>
-        <w:rPr>
-          <w:rFonts w:ascii="Calibri" w:hAnsi="Calibri" w:cs="Arial"/>
-          <w:b/>
-        </w:rPr>
-        <w:t>CAT</w:t>
-      </w:r>
-      <w:r>
-        <w:rPr>
-          <w:rFonts w:ascii="Calibri" w:hAnsi="Calibri" w:cs="Arial"/>
-          <w:b/>
-        </w:rPr>
-        <w:t>2017</w:t>
-      </w:r>
-      <w:r>
-        <w:rPr>
-          <w:rFonts w:ascii="Calibri" w:hAnsi="Calibri" w:cs="Arial"/>
-          <w:b/>
-        </w:rPr>
-        <w:t>-</w:t>
-      </w:r>
-      <w:r>
-        <w:rPr>
-          <w:rFonts w:ascii="Calibri" w:hAnsi="Calibri" w:cs="Arial"/>
-          <w:b/>
-        </w:rPr>
-        <w:t>##_Surname</w:t>
-      </w:r>
-      <w:r>
-        <w:rPr>
-          <w:rFonts w:ascii="Calibri" w:hAnsi="Calibri" w:cs="Arial"/>
-          <w:b/>
-        </w:rPr>
-        <w:t>_Signatures.pdf</w:t>
-      </w:r>
-      <w:r>
-        <w:rPr>
-          <w:rFonts w:ascii="Calibri" w:hAnsi="Calibri" w:cs="Arial"/>
-        </w:rPr>
-        <w:t xml:space="preserve"> </w:t>
-      </w:r>
-      <w:r>
-        <w:rPr>
-          <w:rFonts w:ascii="Calibri" w:hAnsi="Calibri" w:cs="Arial"/>
-          <w:color w:val="000000"/>
-        </w:rPr>
-        <w:t>(</w:t>
-      </w:r>
-      <w:r>
-        <w:rPr>
-          <w:rFonts w:ascii="Calibri" w:hAnsi="Calibri" w:cs="Arial"/>
-          <w:color w:val="000000"/>
-        </w:rPr>
-        <w:t>The Surname refers to the Project Leader’s</w:t>
-      </w:r>
-      <w:r>
-        <w:rPr>
-          <w:rFonts w:ascii="Calibri" w:hAnsi="Calibri" w:cs="Arial"/>
-          <w:color w:val="000000"/>
-        </w:rPr>
-        <w:t xml:space="preserve"> or Principal Investigator’s</w:t>
-      </w:r>
-      <w:r>
-        <w:rPr>
-          <w:rFonts w:ascii="Calibri" w:hAnsi="Calibri" w:cs="Arial"/>
-          <w:color w:val="000000"/>
-        </w:rPr>
-        <w:t xml:space="preserve"> surname</w:t>
-      </w:r>
-      <w:r>
-        <w:rPr>
-          <w:rFonts w:ascii="Calibri" w:hAnsi="Calibri" w:cs="Arial"/>
-          <w:color w:val="000000"/>
-        </w:rPr>
-        <w:t xml:space="preserve"> as applicable)</w:t>
-      </w:r>
-      <w:r>
-        <w:rPr>
-          <w:rFonts w:ascii="Calibri" w:hAnsi="Calibri" w:cs="Arial"/>
-          <w:color w:val="000000"/>
-        </w:rPr>
-        <w:t>.</w:t>
+        <w:t>(The Surname refers to the Project Leader’s surname).</w:t>
       </w:r>
     </w:p>
     <w:p>
@@ -4290,31 +4094,7 @@
         <w:rPr>
           <w:rFonts w:ascii="Calibri" w:hAnsi="Calibri" w:cs="Arial"/>
         </w:rPr>
-        <w:t xml:space="preserve">Complete using the </w:t>
-      </w:r>
-      <w:r>
-        <w:rPr>
-          <w:rFonts w:ascii="Calibri" w:hAnsi="Calibri" w:cs="Arial"/>
-        </w:rPr>
-        <w:t>Signature</w:t>
-      </w:r>
-      <w:r>
-        <w:rPr>
-          <w:rFonts w:ascii="Calibri" w:hAnsi="Calibri" w:cs="Arial"/>
-        </w:rPr>
-        <w:t xml:space="preserve"> template (</w:t>
-      </w:r>
-      <w:r>
-        <w:rPr>
-          <w:rFonts w:ascii="Calibri" w:hAnsi="Calibri" w:cs="Arial"/>
-        </w:rPr>
-        <w:t xml:space="preserve">PDF </w:t>
-      </w:r>
-      <w:r>
-        <w:rPr>
-          <w:rFonts w:ascii="Calibri" w:hAnsi="Calibri" w:cs="Arial"/>
-        </w:rPr>
-        <w:t>document) downloadable from Forum.</w:t>
+        <w:t>Complete using the Signature template (PDF document) downloadable from Forum.</w:t>
       </w:r>
     </w:p>
     <w:p>
@@ -4337,25 +4117,25 @@
         <w:rPr>
           <w:rFonts w:ascii="Calibri" w:hAnsi="Calibri" w:cs="Arial"/>
         </w:rPr>
+        <w:t xml:space="preserve">onto Forum a single PDF document containing all </w:t>
+      </w:r>
+      <w:r>
+        <w:rPr>
+          <w:rFonts w:ascii="Calibri" w:hAnsi="Calibri" w:cs="Arial"/>
+        </w:rPr>
         <w:t xml:space="preserve">signed </w:t>
       </w:r>
       <w:r>
         <w:rPr>
           <w:rFonts w:ascii="Calibri" w:hAnsi="Calibri" w:cs="Arial"/>
         </w:rPr>
-        <w:t>PDF document</w:t>
-      </w:r>
-      <w:r>
-        <w:rPr>
-          <w:rFonts w:ascii="Calibri" w:hAnsi="Calibri" w:cs="Arial"/>
-        </w:rPr>
-        <w:t>s</w:t>
-      </w:r>
-      <w:r>
-        <w:rPr>
-          <w:rFonts w:ascii="Calibri" w:hAnsi="Calibri" w:cs="Arial"/>
-        </w:rPr>
-        <w:t xml:space="preserve"> onto Forum </w:t>
+        <w:t>documents</w:t>
+      </w:r>
+      <w:r>
+        <w:rPr>
+          <w:rFonts w:ascii="Calibri" w:hAnsi="Calibri" w:cs="Arial"/>
+        </w:rPr>
+        <w:t xml:space="preserve"> </w:t>
       </w:r>
       <w:r>
         <w:rPr>
@@ -4407,25 +4187,7 @@
           <w:color w:val="000000"/>
           <w:lang w:eastAsia="en-CA"/>
         </w:rPr>
-        <w:t xml:space="preserve">Signatures </w:t>
-      </w:r>
-      <w:r>
-        <w:rPr>
-          <w:rFonts w:ascii="Calibri" w:hAnsi="Calibri" w:cs="Arial"/>
-          <w:iCs/>
-          <w:color w:val="000000"/>
-          <w:lang w:eastAsia="en-CA"/>
-        </w:rPr>
-        <w:t>on each form</w:t>
-      </w:r>
-      <w:r>
-        <w:rPr>
-          <w:rFonts w:ascii="Calibri" w:hAnsi="Calibri" w:cs="Arial"/>
-          <w:iCs/>
-          <w:color w:val="000000"/>
-          <w:lang w:eastAsia="en-CA"/>
-        </w:rPr>
-        <w:t xml:space="preserve"> are required from: </w:t>
+        <w:t xml:space="preserve">Signatures on each form are required from: </w:t>
       </w:r>
     </w:p>
     <w:p>
@@ -4531,23 +4293,7 @@
           <w:b/>
           <w:u w:val="single"/>
         </w:rPr>
-        <w:t xml:space="preserve">Document 8: Proof of </w:t>
-      </w:r>
-      <w:r>
-        <w:rPr>
-          <w:rFonts w:ascii="Calibri" w:hAnsi="Calibri"/>
-          <w:b/>
-          <w:u w:val="single"/>
-        </w:rPr>
-        <w:t xml:space="preserve">Study </w:t>
-      </w:r>
-      <w:r>
-        <w:rPr>
-          <w:rFonts w:ascii="Calibri" w:hAnsi="Calibri"/>
-          <w:b/>
-          <w:u w:val="single"/>
-        </w:rPr>
-        <w:t>Submission to Research Ethics Board</w:t>
+        <w:t>Document 8: Proof of Study Submission to Research Ethics Board</w:t>
       </w:r>
     </w:p>
     <w:p>
@@ -4563,55 +4309,77 @@
           <w:rFonts w:ascii="Calibri" w:hAnsi="Calibri" w:cs="Arial"/>
           <w:color w:val="000000"/>
         </w:rPr>
-        <w:t>Submit a PDF for</w:t>
-      </w:r>
-      <w:r>
-        <w:rPr>
-          <w:rFonts w:ascii="Calibri" w:hAnsi="Calibri" w:cs="Arial"/>
-          <w:color w:val="000000"/>
-          <w:u w:val="single"/>
-        </w:rPr>
-        <w:t xml:space="preserve"> EACH applicable investigator</w:t>
-      </w:r>
-      <w:r>
-        <w:rPr>
-          <w:rFonts w:ascii="Calibri" w:hAnsi="Calibri" w:cs="Arial"/>
-        </w:rPr>
-        <w:t xml:space="preserve"> named </w:t>
-      </w:r>
-      <w:r>
-        <w:rPr>
-          <w:rFonts w:ascii="Calibri" w:hAnsi="Calibri" w:cs="Arial"/>
-          <w:b/>
-        </w:rPr>
-        <w:t>CAT2017</w:t>
-      </w:r>
-      <w:r>
-        <w:rPr>
-          <w:rFonts w:ascii="Calibri" w:hAnsi="Calibri" w:cs="Arial"/>
-          <w:b/>
-        </w:rPr>
-        <w:t>-##_Surname_REB.pdf</w:t>
-      </w:r>
-      <w:r>
-        <w:rPr>
-          <w:rFonts w:ascii="Calibri" w:hAnsi="Calibri" w:cs="Arial"/>
-        </w:rPr>
-        <w:t xml:space="preserve">, </w:t>
-      </w:r>
-      <w:r>
-        <w:rPr>
-          <w:rFonts w:ascii="Calibri" w:hAnsi="Calibri" w:cs="Arial"/>
-          <w:u w:val="single"/>
-        </w:rPr>
-        <w:t>where Surname = investigator’s surname</w:t>
-      </w:r>
-      <w:r>
-        <w:rPr>
-          <w:rFonts w:ascii="Calibri" w:hAnsi="Calibri" w:cs="Arial"/>
-          <w:u w:val="single"/>
-        </w:rPr>
-        <w:t>.</w:t>
+        <w:t xml:space="preserve">Submit a </w:t>
+      </w:r>
+      <w:r>
+        <w:rPr>
+          <w:rFonts w:ascii="Calibri" w:hAnsi="Calibri" w:cs="Arial"/>
+          <w:color w:val="000000"/>
+        </w:rPr>
+        <w:t xml:space="preserve">single </w:t>
+      </w:r>
+      <w:r>
+        <w:rPr>
+          <w:rFonts w:ascii="Calibri" w:hAnsi="Calibri" w:cs="Arial"/>
+          <w:color w:val="000000"/>
+        </w:rPr>
+        <w:t xml:space="preserve">PDF </w:t>
+      </w:r>
+      <w:r>
+        <w:rPr>
+          <w:rFonts w:ascii="Calibri" w:hAnsi="Calibri" w:cs="Arial"/>
+          <w:color w:val="000000"/>
+        </w:rPr>
+        <w:t>containing proof of ethic</w:t>
+      </w:r>
+      <w:r>
+        <w:rPr>
+          <w:rFonts w:ascii="Calibri" w:hAnsi="Calibri" w:cs="Arial"/>
+          <w:color w:val="000000"/>
+        </w:rPr>
+        <w:t>s</w:t>
+      </w:r>
+      <w:bookmarkStart w:id="0" w:name="_GoBack"/>
+      <w:bookmarkEnd w:id="0"/>
+      <w:r>
+        <w:rPr>
+          <w:rFonts w:ascii="Calibri" w:hAnsi="Calibri" w:cs="Arial"/>
+          <w:color w:val="000000"/>
+        </w:rPr>
+        <w:t xml:space="preserve"> submission for each</w:t>
+      </w:r>
+      <w:r>
+        <w:rPr>
+          <w:rFonts w:ascii="Calibri" w:hAnsi="Calibri" w:cs="Arial"/>
+          <w:color w:val="000000"/>
+        </w:rPr>
+        <w:t xml:space="preserve"> investigator</w:t>
+      </w:r>
+      <w:r>
+        <w:rPr>
+          <w:rFonts w:ascii="Calibri" w:hAnsi="Calibri" w:cs="Arial"/>
+          <w:color w:val="000000"/>
+        </w:rPr>
+        <w:t xml:space="preserve">.  Name </w:t>
+      </w:r>
+      <w:r>
+        <w:rPr>
+          <w:rFonts w:ascii="Calibri" w:hAnsi="Calibri" w:cs="Arial"/>
+        </w:rPr>
+        <w:t xml:space="preserve">the PDF document </w:t>
+      </w:r>
+      <w:r>
+        <w:rPr>
+          <w:rFonts w:ascii="Calibri" w:hAnsi="Calibri" w:cs="Arial"/>
+          <w:b/>
+        </w:rPr>
+        <w:t>CAT2017-##_Surname_REB.pdf</w:t>
+      </w:r>
+      <w:r>
+        <w:rPr>
+          <w:rFonts w:ascii="Calibri" w:hAnsi="Calibri" w:cs="Arial"/>
+        </w:rPr>
+        <w:t>.  (The Surname refers to the Project Leader’s surname).</w:t>
       </w:r>
     </w:p>
     <w:p>
@@ -4656,7 +4424,13 @@
         <w:rPr>
           <w:rFonts w:ascii="Calibri" w:hAnsi="Calibri" w:cs="Arial"/>
         </w:rPr>
-        <w:t>If ethics submission is not permitted prior to funding approval or final funder review</w:t>
+        <w:t>If ethics submission is not permitted prior</w:t>
+      </w:r>
+      <w:r>
+        <w:rPr>
+          <w:rFonts w:ascii="Calibri" w:hAnsi="Calibri" w:cs="Arial"/>
+        </w:rPr>
+        <w:t xml:space="preserve"> to funding approval or final funder review</w:t>
       </w:r>
       <w:r>
         <w:t xml:space="preserve">, </w:t>
@@ -8683,7 +8457,7 @@
 </file>
 
 <file path=word/endnotes.xml><?xml version="1.0" encoding="utf-8"?>
-<w:endnotes xmlns:wpc="http://schemas.microsoft.com/office/word/2010/wordprocessingCanvas" xmlns:cx="http://schemas.microsoft.com/office/drawing/2014/chartex" xmlns:cx1="http://schemas.microsoft.com/office/drawing/2015/9/8/chartex" xmlns:cx2="http://schemas.microsoft.com/office/drawing/2015/10/21/chartex" xmlns:cx3="http://schemas.microsoft.com/office/drawing/2016/5/9/chartex" xmlns:cx4="http://schemas.microsoft.com/office/drawing/2016/5/10/chartex" xmlns:cx5="http://schemas.microsoft.com/office/drawing/2016/5/11/chartex" xmlns:cx6="http://schemas.microsoft.com/office/drawing/2016/5/12/chartex" xmlns:cx7="http://schemas.microsoft.com/office/drawing/2016/5/13/chartex" xmlns:cx8="http://schemas.microsoft.com/office/drawing/2016/5/14/chartex" xmlns:mc="http://schemas.openxmlformats.org/markup-compatibility/2006" xmlns:aink="http://schemas.microsoft.com/office/drawing/2016/ink" xmlns:am3d="http://schemas.microsoft.com/office/drawing/2017/model3d" xmlns:o="urn:schemas-microsoft-com:office:office" xmlns:r="http://schemas.openxmlformats.org/officeDocument/2006/relationships" xmlns:m="http://schemas.openxmlformats.org/officeDocument/2006/math" xmlns:v="urn:schemas-microsoft-com:vml" xmlns:wp14="http://schemas.microsoft.com/office/word/2010/wordprocessingDrawing" xmlns:wp="http://schemas.openxmlformats.org/drawingml/2006/wordprocessingDrawing" xmlns:w10="urn:schemas-microsoft-com:office:word" xmlns:w="http://schemas.openxmlformats.org/wordprocessingml/2006/main" xmlns:w14="http://schemas.microsoft.com/office/word/2010/wordml" xmlns:w15="http://schemas.microsoft.com/office/word/2012/wordml" xmlns:w16cid="http://schemas.microsoft.com/office/word/2016/wordml/cid" xmlns:w16se="http://schemas.microsoft.com/office/word/2015/wordml/symex" xmlns:wpg="http://schemas.microsoft.com/office/word/2010/wordprocessingGroup" xmlns:wpi="http://schemas.microsoft.com/office/word/2010/wordprocessingInk" xmlns:wne="http://schemas.microsoft.com/office/word/2006/wordml" xmlns:wps="http://schemas.microsoft.com/office/word/2010/wordprocessingShape" mc:Ignorable="w14 w15 w16se w16cid wp14">
+<w:endnotes xmlns:wpc="http://schemas.microsoft.com/office/word/2010/wordprocessingCanvas" xmlns:cx="http://schemas.microsoft.com/office/drawing/2014/chartex" xmlns:mc="http://schemas.openxmlformats.org/markup-compatibility/2006" xmlns:o="urn:schemas-microsoft-com:office:office" xmlns:r="http://schemas.openxmlformats.org/officeDocument/2006/relationships" xmlns:m="http://schemas.openxmlformats.org/officeDocument/2006/math" xmlns:v="urn:schemas-microsoft-com:vml" xmlns:wp14="http://schemas.microsoft.com/office/word/2010/wordprocessingDrawing" xmlns:wp="http://schemas.openxmlformats.org/drawingml/2006/wordprocessingDrawing" xmlns:w10="urn:schemas-microsoft-com:office:word" xmlns:w="http://schemas.openxmlformats.org/wordprocessingml/2006/main" xmlns:w14="http://schemas.microsoft.com/office/word/2010/wordml" xmlns:w15="http://schemas.microsoft.com/office/word/2012/wordml" xmlns:w16se="http://schemas.microsoft.com/office/word/2015/wordml/symex" xmlns:wpg="http://schemas.microsoft.com/office/word/2010/wordprocessingGroup" xmlns:wpi="http://schemas.microsoft.com/office/word/2010/wordprocessingInk" xmlns:wne="http://schemas.microsoft.com/office/word/2006/wordml" xmlns:wps="http://schemas.microsoft.com/office/word/2010/wordprocessingShape" mc:Ignorable="w14 w15 w16se wp14">
   <w:endnote w:type="separator" w:id="-1">
     <w:p>
       <w:r>
@@ -8702,7 +8476,7 @@
 </file>
 
 <file path=word/footer1.xml><?xml version="1.0" encoding="utf-8"?>
-<w:ftr xmlns:wpc="http://schemas.microsoft.com/office/word/2010/wordprocessingCanvas" xmlns:cx="http://schemas.microsoft.com/office/drawing/2014/chartex" xmlns:cx1="http://schemas.microsoft.com/office/drawing/2015/9/8/chartex" xmlns:cx2="http://schemas.microsoft.com/office/drawing/2015/10/21/chartex" xmlns:cx3="http://schemas.microsoft.com/office/drawing/2016/5/9/chartex" xmlns:cx4="http://schemas.microsoft.com/office/drawing/2016/5/10/chartex" xmlns:cx5="http://schemas.microsoft.com/office/drawing/2016/5/11/chartex" xmlns:cx6="http://schemas.microsoft.com/office/drawing/2016/5/12/chartex" xmlns:cx7="http://schemas.microsoft.com/office/drawing/2016/5/13/chartex" xmlns:cx8="http://schemas.microsoft.com/office/drawing/2016/5/14/chartex" xmlns:mc="http://schemas.openxmlformats.org/markup-compatibility/2006" xmlns:aink="http://schemas.microsoft.com/office/drawing/2016/ink" xmlns:am3d="http://schemas.microsoft.com/office/drawing/2017/model3d" xmlns:o="urn:schemas-microsoft-com:office:office" xmlns:r="http://schemas.openxmlformats.org/officeDocument/2006/relationships" xmlns:m="http://schemas.openxmlformats.org/officeDocument/2006/math" xmlns:v="urn:schemas-microsoft-com:vml" xmlns:wp14="http://schemas.microsoft.com/office/word/2010/wordprocessingDrawing" xmlns:wp="http://schemas.openxmlformats.org/drawingml/2006/wordprocessingDrawing" xmlns:w10="urn:schemas-microsoft-com:office:word" xmlns:w="http://schemas.openxmlformats.org/wordprocessingml/2006/main" xmlns:w14="http://schemas.microsoft.com/office/word/2010/wordml" xmlns:w15="http://schemas.microsoft.com/office/word/2012/wordml" xmlns:w16cid="http://schemas.microsoft.com/office/word/2016/wordml/cid" xmlns:w16se="http://schemas.microsoft.com/office/word/2015/wordml/symex" xmlns:wpg="http://schemas.microsoft.com/office/word/2010/wordprocessingGroup" xmlns:wpi="http://schemas.microsoft.com/office/word/2010/wordprocessingInk" xmlns:wne="http://schemas.microsoft.com/office/word/2006/wordml" xmlns:wps="http://schemas.microsoft.com/office/word/2010/wordprocessingShape" mc:Ignorable="w14 w15 w16se w16cid wp14">
+<w:ftr xmlns:wpc="http://schemas.microsoft.com/office/word/2010/wordprocessingCanvas" xmlns:cx="http://schemas.microsoft.com/office/drawing/2014/chartex" xmlns:mc="http://schemas.openxmlformats.org/markup-compatibility/2006" xmlns:o="urn:schemas-microsoft-com:office:office" xmlns:r="http://schemas.openxmlformats.org/officeDocument/2006/relationships" xmlns:m="http://schemas.openxmlformats.org/officeDocument/2006/math" xmlns:v="urn:schemas-microsoft-com:vml" xmlns:wp14="http://schemas.microsoft.com/office/word/2010/wordprocessingDrawing" xmlns:wp="http://schemas.openxmlformats.org/drawingml/2006/wordprocessingDrawing" xmlns:w10="urn:schemas-microsoft-com:office:word" xmlns:w="http://schemas.openxmlformats.org/wordprocessingml/2006/main" xmlns:w14="http://schemas.microsoft.com/office/word/2010/wordml" xmlns:w15="http://schemas.microsoft.com/office/word/2012/wordml" xmlns:w16se="http://schemas.microsoft.com/office/word/2015/wordml/symex" xmlns:wpg="http://schemas.microsoft.com/office/word/2010/wordprocessingGroup" xmlns:wpi="http://schemas.microsoft.com/office/word/2010/wordprocessingInk" xmlns:wne="http://schemas.microsoft.com/office/word/2006/wordml" xmlns:wps="http://schemas.microsoft.com/office/word/2010/wordprocessingShape" mc:Ignorable="w14 w15 w16se wp14">
   <w:p>
     <w:pPr>
       <w:pStyle w:val="Footer"/>
@@ -8744,7 +8518,7 @@
         <w:sz w:val="22"/>
         <w:szCs w:val="22"/>
       </w:rPr>
-      <w:t>1</w:t>
+      <w:t>4</w:t>
     </w:r>
     <w:r>
       <w:rPr>
@@ -8765,7 +8539,7 @@
 </file>
 
 <file path=word/footnotes.xml><?xml version="1.0" encoding="utf-8"?>
-<w:footnotes xmlns:wpc="http://schemas.microsoft.com/office/word/2010/wordprocessingCanvas" xmlns:cx="http://schemas.microsoft.com/office/drawing/2014/chartex" xmlns:cx1="http://schemas.microsoft.com/office/drawing/2015/9/8/chartex" xmlns:cx2="http://schemas.microsoft.com/office/drawing/2015/10/21/chartex" xmlns:cx3="http://schemas.microsoft.com/office/drawing/2016/5/9/chartex" xmlns:cx4="http://schemas.microsoft.com/office/drawing/2016/5/10/chartex" xmlns:cx5="http://schemas.microsoft.com/office/drawing/2016/5/11/chartex" xmlns:cx6="http://schemas.microsoft.com/office/drawing/2016/5/12/chartex" xmlns:cx7="http://schemas.microsoft.com/office/drawing/2016/5/13/chartex" xmlns:cx8="http://schemas.microsoft.com/office/drawing/2016/5/14/chartex" xmlns:mc="http://schemas.openxmlformats.org/markup-compatibility/2006" xmlns:aink="http://schemas.microsoft.com/office/drawing/2016/ink" xmlns:am3d="http://schemas.microsoft.com/office/drawing/2017/model3d" xmlns:o="urn:schemas-microsoft-com:office:office" xmlns:r="http://schemas.openxmlformats.org/officeDocument/2006/relationships" xmlns:m="http://schemas.openxmlformats.org/officeDocument/2006/math" xmlns:v="urn:schemas-microsoft-com:vml" xmlns:wp14="http://schemas.microsoft.com/office/word/2010/wordprocessingDrawing" xmlns:wp="http://schemas.openxmlformats.org/drawingml/2006/wordprocessingDrawing" xmlns:w10="urn:schemas-microsoft-com:office:word" xmlns:w="http://schemas.openxmlformats.org/wordprocessingml/2006/main" xmlns:w14="http://schemas.microsoft.com/office/word/2010/wordml" xmlns:w15="http://schemas.microsoft.com/office/word/2012/wordml" xmlns:w16cid="http://schemas.microsoft.com/office/word/2016/wordml/cid" xmlns:w16se="http://schemas.microsoft.com/office/word/2015/wordml/symex" xmlns:wpg="http://schemas.microsoft.com/office/word/2010/wordprocessingGroup" xmlns:wpi="http://schemas.microsoft.com/office/word/2010/wordprocessingInk" xmlns:wne="http://schemas.microsoft.com/office/word/2006/wordml" xmlns:wps="http://schemas.microsoft.com/office/word/2010/wordprocessingShape" mc:Ignorable="w14 w15 w16se w16cid wp14">
+<w:footnotes xmlns:wpc="http://schemas.microsoft.com/office/word/2010/wordprocessingCanvas" xmlns:cx="http://schemas.microsoft.com/office/drawing/2014/chartex" xmlns:mc="http://schemas.openxmlformats.org/markup-compatibility/2006" xmlns:o="urn:schemas-microsoft-com:office:office" xmlns:r="http://schemas.openxmlformats.org/officeDocument/2006/relationships" xmlns:m="http://schemas.openxmlformats.org/officeDocument/2006/math" xmlns:v="urn:schemas-microsoft-com:vml" xmlns:wp14="http://schemas.microsoft.com/office/word/2010/wordprocessingDrawing" xmlns:wp="http://schemas.openxmlformats.org/drawingml/2006/wordprocessingDrawing" xmlns:w10="urn:schemas-microsoft-com:office:word" xmlns:w="http://schemas.openxmlformats.org/wordprocessingml/2006/main" xmlns:w14="http://schemas.microsoft.com/office/word/2010/wordml" xmlns:w15="http://schemas.microsoft.com/office/word/2012/wordml" xmlns:w16se="http://schemas.microsoft.com/office/word/2015/wordml/symex" xmlns:wpg="http://schemas.microsoft.com/office/word/2010/wordprocessingGroup" xmlns:wpi="http://schemas.microsoft.com/office/word/2010/wordprocessingInk" xmlns:wne="http://schemas.microsoft.com/office/word/2006/wordml" xmlns:wps="http://schemas.microsoft.com/office/word/2010/wordprocessingShape" mc:Ignorable="w14 w15 w16se wp14">
   <w:footnote w:type="separator" w:id="-1">
     <w:p>
       <w:r>
@@ -8784,7 +8558,7 @@
 </file>
 
 <file path=word/numbering.xml><?xml version="1.0" encoding="utf-8"?>
-<w:numbering xmlns:wpc="http://schemas.microsoft.com/office/word/2010/wordprocessingCanvas" xmlns:cx="http://schemas.microsoft.com/office/drawing/2014/chartex" xmlns:cx1="http://schemas.microsoft.com/office/drawing/2015/9/8/chartex" xmlns:cx2="http://schemas.microsoft.com/office/drawing/2015/10/21/chartex" xmlns:cx3="http://schemas.microsoft.com/office/drawing/2016/5/9/chartex" xmlns:cx4="http://schemas.microsoft.com/office/drawing/2016/5/10/chartex" xmlns:cx5="http://schemas.microsoft.com/office/drawing/2016/5/11/chartex" xmlns:cx6="http://schemas.microsoft.com/office/drawing/2016/5/12/chartex" xmlns:cx7="http://schemas.microsoft.com/office/drawing/2016/5/13/chartex" xmlns:cx8="http://schemas.microsoft.com/office/drawing/2016/5/14/chartex" xmlns:mc="http://schemas.openxmlformats.org/markup-compatibility/2006" xmlns:aink="http://schemas.microsoft.com/office/drawing/2016/ink" xmlns:am3d="http://schemas.microsoft.com/office/drawing/2017/model3d" xmlns:o="urn:schemas-microsoft-com:office:office" xmlns:r="http://schemas.openxmlformats.org/officeDocument/2006/relationships" xmlns:m="http://schemas.openxmlformats.org/officeDocument/2006/math" xmlns:v="urn:schemas-microsoft-com:vml" xmlns:wp14="http://schemas.microsoft.com/office/word/2010/wordprocessingDrawing" xmlns:wp="http://schemas.openxmlformats.org/drawingml/2006/wordprocessingDrawing" xmlns:w10="urn:schemas-microsoft-com:office:word" xmlns:w="http://schemas.openxmlformats.org/wordprocessingml/2006/main" xmlns:w14="http://schemas.microsoft.com/office/word/2010/wordml" xmlns:w15="http://schemas.microsoft.com/office/word/2012/wordml" xmlns:w16cid="http://schemas.microsoft.com/office/word/2016/wordml/cid" xmlns:w16se="http://schemas.microsoft.com/office/word/2015/wordml/symex" xmlns:wpg="http://schemas.microsoft.com/office/word/2010/wordprocessingGroup" xmlns:wpi="http://schemas.microsoft.com/office/word/2010/wordprocessingInk" xmlns:wne="http://schemas.microsoft.com/office/word/2006/wordml" xmlns:wps="http://schemas.microsoft.com/office/word/2010/wordprocessingShape" mc:Ignorable="w14 w15 w16se w16cid wp14">
+<w:numbering xmlns:wpc="http://schemas.microsoft.com/office/word/2010/wordprocessingCanvas" xmlns:cx="http://schemas.microsoft.com/office/drawing/2014/chartex" xmlns:mc="http://schemas.openxmlformats.org/markup-compatibility/2006" xmlns:o="urn:schemas-microsoft-com:office:office" xmlns:r="http://schemas.openxmlformats.org/officeDocument/2006/relationships" xmlns:m="http://schemas.openxmlformats.org/officeDocument/2006/math" xmlns:v="urn:schemas-microsoft-com:vml" xmlns:wp14="http://schemas.microsoft.com/office/word/2010/wordprocessingDrawing" xmlns:wp="http://schemas.openxmlformats.org/drawingml/2006/wordprocessingDrawing" xmlns:w10="urn:schemas-microsoft-com:office:word" xmlns:w="http://schemas.openxmlformats.org/wordprocessingml/2006/main" xmlns:w14="http://schemas.microsoft.com/office/word/2010/wordml" xmlns:w15="http://schemas.microsoft.com/office/word/2012/wordml" xmlns:w16se="http://schemas.microsoft.com/office/word/2015/wordml/symex" xmlns:wpg="http://schemas.microsoft.com/office/word/2010/wordprocessingGroup" xmlns:wpi="http://schemas.microsoft.com/office/word/2010/wordprocessingInk" xmlns:wne="http://schemas.microsoft.com/office/word/2006/wordml" xmlns:wps="http://schemas.microsoft.com/office/word/2010/wordprocessingShape" mc:Ignorable="w14 w15 w16se wp14">
   <w:abstractNum w:abstractNumId="0" w15:restartNumberingAfterBreak="0">
     <w:nsid w:val="FCD2259B"/>
     <w:multiLevelType w:val="hybridMultilevel"/>
@@ -13934,7 +13708,7 @@
 </file>
 
 <file path=word/styles.xml><?xml version="1.0" encoding="utf-8"?>
-<w:styles xmlns:mc="http://schemas.openxmlformats.org/markup-compatibility/2006" xmlns:r="http://schemas.openxmlformats.org/officeDocument/2006/relationships" xmlns:w="http://schemas.openxmlformats.org/wordprocessingml/2006/main" xmlns:w14="http://schemas.microsoft.com/office/word/2010/wordml" xmlns:w15="http://schemas.microsoft.com/office/word/2012/wordml" xmlns:w16cid="http://schemas.microsoft.com/office/word/2016/wordml/cid" xmlns:w16se="http://schemas.microsoft.com/office/word/2015/wordml/symex" mc:Ignorable="w14 w15 w16se w16cid">
+<w:styles xmlns:mc="http://schemas.openxmlformats.org/markup-compatibility/2006" xmlns:r="http://schemas.openxmlformats.org/officeDocument/2006/relationships" xmlns:w="http://schemas.openxmlformats.org/wordprocessingml/2006/main" xmlns:w14="http://schemas.microsoft.com/office/word/2010/wordml" xmlns:w15="http://schemas.microsoft.com/office/word/2012/wordml" xmlns:w16se="http://schemas.microsoft.com/office/word/2015/wordml/symex" mc:Ignorable="w14 w15 w16se">
   <w:docDefaults>
     <w:rPrDefault>
       <w:rPr>
@@ -13944,7 +13718,7 @@
     </w:rPrDefault>
     <w:pPrDefault/>
   </w:docDefaults>
-  <w:latentStyles w:defLockedState="0" w:defUIPriority="99" w:defSemiHidden="0" w:defUnhideWhenUsed="0" w:defQFormat="0" w:count="375">
+  <w:latentStyles w:defLockedState="0" w:defUIPriority="99" w:defSemiHidden="0" w:defUnhideWhenUsed="0" w:defQFormat="0" w:count="371">
     <w:lsdException w:name="Normal" w:uiPriority="0" w:qFormat="1"/>
     <w:lsdException w:name="heading 1" w:uiPriority="9" w:qFormat="1"/>
     <w:lsdException w:name="heading 2" w:semiHidden="1" w:uiPriority="9" w:unhideWhenUsed="1" w:qFormat="1"/>
@@ -14316,10 +14090,6 @@
     <w:lsdException w:name="List Table 5 Dark Accent 6" w:uiPriority="50"/>
     <w:lsdException w:name="List Table 6 Colorful Accent 6" w:uiPriority="51"/>
     <w:lsdException w:name="List Table 7 Colorful Accent 6" w:uiPriority="52"/>
-    <w:lsdException w:name="Mention" w:semiHidden="1" w:unhideWhenUsed="1"/>
-    <w:lsdException w:name="Smart Hyperlink" w:semiHidden="1" w:unhideWhenUsed="1"/>
-    <w:lsdException w:name="Hashtag" w:semiHidden="1" w:unhideWhenUsed="1"/>
-    <w:lsdException w:name="Unresolved Mention" w:semiHidden="1" w:unhideWhenUsed="1"/>
   </w:latentStyles>
   <w:style w:type="paragraph" w:default="1" w:styleId="Normal">
     <w:name w:val="Normal"/>
@@ -14654,7 +14424,7 @@
       <w:lang w:val="en-US"/>
     </w:rPr>
   </w:style>
-  <w:style w:type="character" w:styleId="UnresolvedMention">
+  <w:style w:type="character" w:customStyle="1" w:styleId="UnresolvedMention">
     <w:name w:val="Unresolved Mention"/>
     <w:basedOn w:val="DefaultParagraphFont"/>
     <w:uiPriority w:val="99"/>
@@ -14935,7 +14705,7 @@
 </file>
 
 <file path=customXml/itemProps1.xml><?xml version="1.0" encoding="utf-8"?>
-<ds:datastoreItem xmlns:ds="http://schemas.openxmlformats.org/officeDocument/2006/customXml" ds:itemID="{5F737AB2-BE27-42A5-8F61-8D9E70C57571}">
+<ds:datastoreItem xmlns:ds="http://schemas.openxmlformats.org/officeDocument/2006/customXml" ds:itemID="{AE8B0333-88DC-4B58-8D74-9E485E6B6C01}">
   <ds:schemaRefs>
     <ds:schemaRef ds:uri="http://schemas.openxmlformats.org/officeDocument/2006/bibliography"/>
   </ds:schemaRefs>

</xml_diff>